<commit_message>
hasta aqui por hoy
</commit_message>
<xml_diff>
--- a/plantillas/Oficio.docx
+++ b/plantillas/Oficio.docx
@@ -419,23 +419,7 @@
                 <w:rFonts w:ascii="Geomanist" w:hAnsi="Geomanist"/>
                 <w:sz w:val="22"/>
               </w:rPr>
-              <w:t xml:space="preserve">Núm. </w:t>
-            </w:r>
-            <w:proofErr w:type="spellStart"/>
-            <w:r>
-              <w:rPr>
-                <w:rFonts w:ascii="Geomanist" w:hAnsi="Geomanist"/>
-                <w:sz w:val="22"/>
-              </w:rPr>
-              <w:t>Of</w:t>
-            </w:r>
-            <w:proofErr w:type="spellEnd"/>
-            <w:r>
-              <w:rPr>
-                <w:rFonts w:ascii="Geomanist" w:hAnsi="Geomanist"/>
-                <w:sz w:val="22"/>
-              </w:rPr>
-              <w:t>.</w:t>
+              <w:t>Núm. Of.</w:t>
             </w:r>
           </w:p>
         </w:tc>
@@ -581,7 +565,14 @@
           <w:rFonts w:ascii="Geomanist" w:hAnsi="Geomanist"/>
           <w:color w:val="000000"/>
         </w:rPr>
-        <w:t>Campo Militar No. 42-A, “Gral. Div. Francisco Villa”, Santa Gertrudis, Chih., a {{FECHA_REMISION}}.</w:t>
+        <w:t xml:space="preserve">Campo Militar No. 42-A, “Gral. Div. Francisco Villa”, Santa Gertrudis, Chih., a </w:t>
+      </w:r>
+      <w:r>
+        <w:rPr>
+          <w:rFonts w:ascii="Geomanist" w:hAnsi="Geomanist"/>
+          <w:color w:val="000000"/>
+        </w:rPr>
+        <w:t>15 de marzo del 2025.</w:t>
       </w:r>
     </w:p>
     <w:p>
@@ -612,25 +603,7 @@
           <w:color w:val="000000"/>
           <w:lang w:val="es-ES"/>
         </w:rPr>
-        <w:t xml:space="preserve">C. Tte. </w:t>
-      </w:r>
-      <w:proofErr w:type="spellStart"/>
-      <w:r>
-        <w:rPr>
-          <w:rFonts w:ascii="Geomanist" w:hAnsi="Geomanist"/>
-          <w:color w:val="000000"/>
-          <w:lang w:val="es-ES"/>
-        </w:rPr>
-        <w:t>Cor</w:t>
-      </w:r>
-      <w:proofErr w:type="spellEnd"/>
-      <w:r>
-        <w:rPr>
-          <w:rFonts w:ascii="Geomanist" w:hAnsi="Geomanist"/>
-          <w:color w:val="000000"/>
-          <w:lang w:val="es-ES"/>
-        </w:rPr>
-        <w:t>. Pagador.</w:t>
+        <w:t>C. Tte. Cor. Pagador.</w:t>
       </w:r>
       <w:r>
         <w:rPr>
@@ -703,43 +676,7 @@
           <w:color w:val="000000"/>
           <w:sz w:val="22"/>
         </w:rPr>
-        <w:t xml:space="preserve">Oficio de Autorización Presupuestal No. 250191, remitido en </w:t>
-      </w:r>
-      <w:proofErr w:type="spellStart"/>
-      <w:r>
-        <w:rPr>
-          <w:rFonts w:ascii="Geomanist" w:hAnsi="Geomanist"/>
-          <w:color w:val="000000"/>
-          <w:sz w:val="22"/>
-        </w:rPr>
-        <w:t>Msje</w:t>
-      </w:r>
-      <w:proofErr w:type="spellEnd"/>
-      <w:r>
-        <w:rPr>
-          <w:rFonts w:ascii="Geomanist" w:hAnsi="Geomanist"/>
-          <w:color w:val="000000"/>
-          <w:sz w:val="22"/>
-        </w:rPr>
-        <w:t xml:space="preserve">. F.C.A. No. SEP-2-1984 de 26 Feb. 2025, </w:t>
-      </w:r>
-      <w:proofErr w:type="spellStart"/>
-      <w:r>
-        <w:rPr>
-          <w:rFonts w:ascii="Geomanist" w:hAnsi="Geomanist"/>
-          <w:color w:val="000000"/>
-          <w:sz w:val="22"/>
-        </w:rPr>
-        <w:t>Gdo</w:t>
-      </w:r>
-      <w:proofErr w:type="spellEnd"/>
-      <w:r>
-        <w:rPr>
-          <w:rFonts w:ascii="Geomanist" w:hAnsi="Geomanist"/>
-          <w:color w:val="000000"/>
-          <w:sz w:val="22"/>
-        </w:rPr>
-        <w:t xml:space="preserve">. por la Dirección General de Administración. </w:t>
+        <w:t xml:space="preserve">Oficio de Autorización Presupuestal No. 250191, remitido en Msje. F.C.A. No. SEP-2-1984 de 26 Feb. 2025, Gdo. por la Dirección General de Administración. </w:t>
       </w:r>
       <w:bookmarkEnd w:id="0"/>
     </w:p>
@@ -934,23 +871,13 @@
           <w:lang w:val="es-ES_tradnl"/>
         </w:rPr>
       </w:pPr>
-      <w:proofErr w:type="spellStart"/>
       <w:r>
         <w:rPr>
           <w:rFonts w:ascii="Geomanist" w:hAnsi="Geomanist"/>
           <w:color w:val="000000"/>
           <w:lang w:val="es-ES_tradnl"/>
         </w:rPr>
-        <w:t>CFDIs</w:t>
-      </w:r>
-      <w:proofErr w:type="spellEnd"/>
-      <w:r>
-        <w:rPr>
-          <w:rFonts w:ascii="Geomanist" w:hAnsi="Geomanist"/>
-          <w:color w:val="000000"/>
-          <w:lang w:val="es-ES_tradnl"/>
-        </w:rPr>
-        <w:t xml:space="preserve"> (factura electrónica), XML y verificación fiscal legalizadas.  </w:t>
+        <w:t xml:space="preserve">CFDIs (factura electrónica), XML y verificación fiscal legalizadas.  </w:t>
       </w:r>
     </w:p>
     <w:p>
@@ -1108,19 +1035,11 @@
           <w:rFonts w:ascii="Geomanist" w:hAnsi="Geomanist" w:cs="Arial"/>
         </w:rPr>
       </w:pPr>
-      <w:proofErr w:type="spellStart"/>
       <w:r>
         <w:rPr>
           <w:rFonts w:ascii="Geomanist" w:hAnsi="Geomanist" w:cs="Arial"/>
         </w:rPr>
-        <w:t>c.c.p</w:t>
-      </w:r>
-      <w:proofErr w:type="spellEnd"/>
-      <w:r>
-        <w:rPr>
-          <w:rFonts w:ascii="Geomanist" w:hAnsi="Geomanist" w:cs="Arial"/>
-        </w:rPr>
-        <w:t>. el C. Cap. 1/o. I.C.I., Comisionado Habilitado de este C.N.A., para su conocimiento y efectos.-PRESENTE.</w:t>
+        <w:t>c.c.p. el C. Cap. 1/o. I.C.I., Comisionado Habilitado de este C.N.A., para su conocimiento y efectos.-PRESENTE.</w:t>
       </w:r>
     </w:p>
     <w:p>
@@ -1132,19 +1051,11 @@
           <w:rFonts w:ascii="Geomanist" w:hAnsi="Geomanist" w:cs="Arial"/>
         </w:rPr>
       </w:pPr>
-      <w:proofErr w:type="spellStart"/>
       <w:r>
         <w:rPr>
           <w:rFonts w:ascii="Geomanist" w:hAnsi="Geomanist" w:cs="Arial"/>
         </w:rPr>
-        <w:t>c.c.p</w:t>
-      </w:r>
-      <w:proofErr w:type="spellEnd"/>
-      <w:r>
-        <w:rPr>
-          <w:rFonts w:ascii="Geomanist" w:hAnsi="Geomanist" w:cs="Arial"/>
-        </w:rPr>
-        <w:t>. el C. Encargado del archivo de este C.G., debiendo conservar copia de la cuenta comprobada, por un término de 10 años.-Presente.</w:t>
+        <w:t>c.c.p. el C. Encargado del archivo de este C.G., debiendo conservar copia de la cuenta comprobada, por un término de 10 años.-Presente.</w:t>
       </w:r>
     </w:p>
     <w:p>
@@ -1175,27 +1086,7 @@
           <w:sz w:val="22"/>
           <w:lang w:val="es-MX"/>
         </w:rPr>
-        <w:t>GET-RLR-JMEV-</w:t>
-      </w:r>
-      <w:proofErr w:type="spellStart"/>
-      <w:r>
-        <w:rPr>
-          <w:rFonts w:ascii="Geomanist" w:hAnsi="Geomanist"/>
-          <w:color w:val="000000"/>
-          <w:sz w:val="22"/>
-          <w:lang w:val="es-MX"/>
-        </w:rPr>
-        <w:t>edgh</w:t>
-      </w:r>
-      <w:proofErr w:type="spellEnd"/>
-      <w:r>
-        <w:rPr>
-          <w:rFonts w:ascii="Geomanist" w:hAnsi="Geomanist"/>
-          <w:color w:val="000000"/>
-          <w:sz w:val="22"/>
-          <w:lang w:val="es-MX"/>
-        </w:rPr>
-        <w:t>.</w:t>
+        <w:t>GET-RLR-JMEV-edgh.</w:t>
       </w:r>
     </w:p>
     <w:p>

</xml_diff>